<commit_message>
1. remove common method to ParagraphUtil
</commit_message>
<xml_diff>
--- a/src/test/resources/org/wickedsource/docxstamper/ConditionalDisplayAroundComment.docx
+++ b/src/test/resources/org/wickedsource/docxstamper/ConditionalDisplayAroundComment.docx
@@ -2,6 +2,15 @@
 <file path=word/document.xml><?xml version="1.0" encoding="utf-8"?>
 <w:document xmlns:wpc="http://schemas.microsoft.com/office/word/2010/wordprocessingCanvas" xmlns:mc="http://schemas.openxmlformats.org/markup-compatibility/2006" xmlns:o="urn:schemas-microsoft-com:office:office" xmlns:r="http://schemas.openxmlformats.org/officeDocument/2006/relationships" xmlns:m="http://schemas.openxmlformats.org/officeDocument/2006/math" xmlns:v="urn:schemas-microsoft-com:vml" xmlns:wp14="http://schemas.microsoft.com/office/word/2010/wordprocessingDrawing" xmlns:wp="http://schemas.openxmlformats.org/drawingml/2006/wordprocessingDrawing" xmlns:w="http://schemas.openxmlformats.org/wordprocessingml/2006/main" xmlns:w14="http://schemas.microsoft.com/office/word/2010/wordml" xmlns:w10="urn:schemas-microsoft-com:office:word" xmlns:w15="http://schemas.microsoft.com/office/word/2012/wordml" xmlns:wpg="http://schemas.microsoft.com/office/word/2010/wordprocessingGroup" xmlns:wpi="http://schemas.microsoft.com/office/word/2010/wordprocessingInk" xmlns:wne="http://schemas.microsoft.com/office/word/2006/wordml" xmlns:wps="http://schemas.microsoft.com/office/word/2010/wordprocessingShape" xmlns:wpsCustomData="http://www.wps.cn/officeDocument/2013/wpsCustomData" mc:Ignorable="w14 w15 wp14">
   <w:body>
+    <w:p>
+      <w:pPr>
+        <w:pStyle w:val="8"/>
+        <w:spacing w:before="0" w:after="140"/>
+      </w:pPr>
+      <w:r>
+        <w:t>asdfasdf</w:t>
+      </w:r>
+    </w:p>
     <w:p>
       <w:pPr>
         <w:pStyle w:val="8"/>
@@ -41,7 +50,9 @@
         </w:tblBorders>
         <w:tblLayout w:type="autofit"/>
         <w:tblCellMar>
+          <w:top w:w="0" w:type="dxa"/>
           <w:left w:w="108" w:type="dxa"/>
+          <w:bottom w:w="0" w:type="dxa"/>
           <w:right w:w="108" w:type="dxa"/>
         </w:tblCellMar>
       </w:tblPr>
@@ -165,6 +176,9 @@
         <w:pStyle w:val="8"/>
         <w:spacing w:before="0" w:after="140"/>
       </w:pPr>
+      <w:r>
+        <w:t>asdfasdf</w:t>
+      </w:r>
       <w:bookmarkStart w:id="0" w:name="_GoBack"/>
       <w:bookmarkEnd w:id="0"/>
     </w:p>
@@ -346,8 +360,8 @@
 
 <file path=word/commentsExtended.xml><?xml version="1.0" encoding="utf-8"?>
 <w15:commentsEx xmlns:wpc="http://schemas.microsoft.com/office/word/2010/wordprocessingCanvas" xmlns:mc="http://schemas.openxmlformats.org/markup-compatibility/2006" xmlns:o="urn:schemas-microsoft-com:office:office" xmlns:r="http://schemas.openxmlformats.org/officeDocument/2006/relationships" xmlns:m="http://schemas.openxmlformats.org/officeDocument/2006/math" xmlns:v="urn:schemas-microsoft-com:vml" xmlns:wp14="http://schemas.microsoft.com/office/word/2010/wordprocessingDrawing" xmlns:wp="http://schemas.openxmlformats.org/drawingml/2006/wordprocessingDrawing" xmlns:w="http://schemas.openxmlformats.org/wordprocessingml/2006/main" xmlns:w14="http://schemas.microsoft.com/office/word/2010/wordml" xmlns:w15="http://schemas.microsoft.com/office/word/2012/wordml" xmlns:w10="urn:schemas-microsoft-com:office:word" xmlns:wpg="http://schemas.microsoft.com/office/word/2010/wordprocessingGroup" xmlns:wpi="http://schemas.microsoft.com/office/word/2010/wordprocessingInk" xmlns:wne="http://schemas.microsoft.com/office/word/2006/wordml" xmlns:wps="http://schemas.microsoft.com/office/word/2010/wordprocessingShape" xmlns:wpsCustomData="http://www.wps.cn/officeDocument/2013/wpsCustomData" mc:Ignorable="w14 w15 wp14">
-  <w15:commentEx w15:paraId="99DF297C" w15:done="0"/>
-  <w15:commentEx w15:paraId="5F5F5988" w15:done="0"/>
+  <w15:commentEx w15:paraId="0BAF168F" w15:done="0"/>
+  <w15:commentEx w15:paraId="74F6DCB3" w15:done="0"/>
 </w15:commentsEx>
 </file>
 
@@ -517,7 +531,7 @@
     <w:lsdException w:unhideWhenUsed="0" w:uiPriority="0" w:semiHidden="0" w:name="Table Web 2"/>
     <w:lsdException w:unhideWhenUsed="0" w:uiPriority="0" w:semiHidden="0" w:name="Table Web 3"/>
     <w:lsdException w:unhideWhenUsed="0" w:uiPriority="0" w:semiHidden="0" w:name="Balloon Text"/>
-    <w:lsdException w:unhideWhenUsed="0" w:uiPriority="0" w:semiHidden="0" w:name="Table Grid"/>
+    <w:lsdException w:qFormat="1" w:unhideWhenUsed="0" w:uiPriority="0" w:semiHidden="0" w:name="Table Grid"/>
     <w:lsdException w:unhideWhenUsed="0" w:uiPriority="0" w:semiHidden="0" w:name="Table Theme"/>
     <w:lsdException w:unhideWhenUsed="0" w:uiPriority="60" w:semiHidden="0" w:name="Light Shading"/>
     <w:lsdException w:unhideWhenUsed="0" w:uiPriority="61" w:semiHidden="0" w:name="Light List"/>
@@ -668,6 +682,7 @@
   <w:style w:type="table" w:styleId="5">
     <w:name w:val="Table Grid"/>
     <w:basedOn w:val="4"/>
+    <w:qFormat/>
     <w:uiPriority w:val="0"/>
     <w:pPr>
       <w:widowControl w:val="0"/>

</xml_diff>